<commit_message>
Offerte aangepast. Document titel.
</commit_message>
<xml_diff>
--- a/Documentatie/Offerte.docx
+++ b/Documentatie/Offerte.docx
@@ -14,6 +14,8 @@
           <w:szCs w:val="18"/>
         </w:rPr>
       </w:pPr>
+      <w:bookmarkStart w:id="0" w:name="_GoBack"/>
+      <w:bookmarkEnd w:id="0"/>
       <w:r>
         <w:rPr>
           <w:rFonts w:ascii="Arial" w:hAnsi="Arial" w:cs="Arial"/>
@@ -189,23 +191,7 @@
           <w:sz w:val="18"/>
           <w:szCs w:val="18"/>
         </w:rPr>
-        <w:t xml:space="preserve"> database web</w:t>
-      </w:r>
-      <w:r>
-        <w:rPr>
-          <w:rFonts w:ascii="Arial" w:hAnsi="Arial" w:cs="Arial"/>
-          <w:sz w:val="18"/>
-          <w:szCs w:val="18"/>
-        </w:rPr>
-        <w:t xml:space="preserve"> </w:t>
-      </w:r>
-      <w:r>
-        <w:rPr>
-          <w:rFonts w:ascii="Arial" w:hAnsi="Arial" w:cs="Arial"/>
-          <w:sz w:val="18"/>
-          <w:szCs w:val="18"/>
-        </w:rPr>
-        <w:t>app</w:t>
+        <w:t xml:space="preserve"> database web app</w:t>
       </w:r>
     </w:p>
     <w:p>
@@ -429,7 +415,7 @@
             <w:pPr>
               <w:numPr>
                 <w:ilvl w:val="0"/>
-                <w:numId w:val="1"/>
+                <w:numId w:val="2"/>
               </w:numPr>
               <w:spacing w:after="0" w:line="240" w:lineRule="auto"/>
               <w:rPr>
@@ -451,7 +437,7 @@
             <w:pPr>
               <w:numPr>
                 <w:ilvl w:val="0"/>
-                <w:numId w:val="1"/>
+                <w:numId w:val="2"/>
               </w:numPr>
               <w:spacing w:after="0" w:line="240" w:lineRule="auto"/>
               <w:rPr>
@@ -473,7 +459,7 @@
             <w:pPr>
               <w:numPr>
                 <w:ilvl w:val="0"/>
-                <w:numId w:val="1"/>
+                <w:numId w:val="2"/>
               </w:numPr>
               <w:spacing w:after="0" w:line="240" w:lineRule="auto"/>
               <w:rPr>
@@ -488,30 +474,14 @@
                 <w:sz w:val="18"/>
                 <w:szCs w:val="18"/>
               </w:rPr>
-              <w:t xml:space="preserve">Watchlist / wishlist / </w:t>
-            </w:r>
-            <w:r>
-              <w:rPr>
-                <w:rFonts w:ascii="Arial" w:hAnsi="Arial" w:cs="Arial"/>
-                <w:sz w:val="18"/>
-                <w:szCs w:val="18"/>
-              </w:rPr>
-              <w:t xml:space="preserve">bekeken / </w:t>
-            </w:r>
-            <w:r>
-              <w:rPr>
-                <w:rFonts w:ascii="Arial" w:hAnsi="Arial" w:cs="Arial"/>
-                <w:sz w:val="18"/>
-                <w:szCs w:val="18"/>
-              </w:rPr>
-              <w:t>eigen collectie</w:t>
+              <w:t>Watchlist / wishlist / bekeken / eigen collectie</w:t>
             </w:r>
           </w:p>
           <w:p>
             <w:pPr>
               <w:numPr>
                 <w:ilvl w:val="0"/>
-                <w:numId w:val="1"/>
+                <w:numId w:val="2"/>
               </w:numPr>
               <w:spacing w:after="0" w:line="240" w:lineRule="auto"/>
               <w:rPr>
@@ -594,23 +564,7 @@
                 <w:sz w:val="18"/>
                 <w:szCs w:val="18"/>
               </w:rPr>
-              <w:t>Kleurwensen: lichtgrijs met lichtblauw. Bl</w:t>
-            </w:r>
-            <w:r>
-              <w:rPr>
-                <w:rFonts w:ascii="Arial" w:hAnsi="Arial" w:cs="Arial"/>
-                <w:sz w:val="18"/>
-                <w:szCs w:val="18"/>
-              </w:rPr>
-              <w:t>auw is de favoriete kleur van Peter van der Krift</w:t>
-            </w:r>
-            <w:r>
-              <w:rPr>
-                <w:rFonts w:ascii="Arial" w:hAnsi="Arial" w:cs="Arial"/>
-                <w:sz w:val="18"/>
-                <w:szCs w:val="18"/>
-              </w:rPr>
-              <w:t>.</w:t>
+              <w:t>Kleurwensen: lichtgrijs met lichtblauw. Blauw is de favoriete kleur van Peter van der Krift.</w:t>
             </w:r>
           </w:p>
           <w:p>
@@ -660,31 +614,7 @@
                 <w:sz w:val="18"/>
                 <w:szCs w:val="18"/>
               </w:rPr>
-              <w:t>Allereerst zal er een groot deel van de documentatie die vereist is voor het maken van de webapplicatie gemaakt worden. Hiervan wordt de opdrachtgever ook op de hoogte gehouden</w:t>
-            </w:r>
-            <w:r>
-              <w:rPr>
-                <w:rFonts w:ascii="Arial" w:hAnsi="Arial" w:cs="Arial"/>
-                <w:sz w:val="18"/>
-                <w:szCs w:val="18"/>
-              </w:rPr>
-              <w:t xml:space="preserve">. </w:t>
-            </w:r>
-            <w:r>
-              <w:rPr>
-                <w:rFonts w:ascii="Arial" w:hAnsi="Arial" w:cs="Arial"/>
-                <w:sz w:val="18"/>
-                <w:szCs w:val="18"/>
-              </w:rPr>
-              <w:t xml:space="preserve">Tussentijds </w:t>
-            </w:r>
-            <w:r>
-              <w:rPr>
-                <w:rFonts w:ascii="Arial" w:hAnsi="Arial" w:cs="Arial"/>
-                <w:sz w:val="18"/>
-                <w:szCs w:val="18"/>
-              </w:rPr>
-              <w:t>zal er meerdere malen teruggekoppeld worden over de vorderingen van de te ontwikkelen web app.</w:t>
+              <w:t>Allereerst zal er een groot deel van de documentatie die vereist is voor het maken van de webapplicatie gemaakt worden. Hiervan wordt de opdrachtgever ook op de hoogte gehouden. Tussentijds zal er meerdere malen teruggekoppeld worden over de vorderingen van de te ontwikkelen web app.</w:t>
             </w:r>
           </w:p>
           <w:p>
@@ -734,15 +664,7 @@
                 <w:sz w:val="18"/>
                 <w:szCs w:val="18"/>
               </w:rPr>
-              <w:t>8 weken van 30 werkuren per week.</w:t>
-            </w:r>
-            <w:r>
-              <w:rPr>
-                <w:rFonts w:ascii="Arial" w:hAnsi="Arial" w:cs="Arial"/>
-                <w:sz w:val="18"/>
-                <w:szCs w:val="18"/>
-              </w:rPr>
-              <w:t xml:space="preserve"> Tussen de 2</w:t>
+              <w:t>8 weken van 30 werkuren per week. Tussen de 2</w:t>
             </w:r>
             <w:r>
               <w:rPr>
@@ -776,15 +698,7 @@
                 <w:sz w:val="18"/>
                 <w:szCs w:val="18"/>
               </w:rPr>
-              <w:t xml:space="preserve"> week van het project zal er een vakantie</w:t>
-            </w:r>
-            <w:r>
-              <w:rPr>
-                <w:rFonts w:ascii="Arial" w:hAnsi="Arial" w:cs="Arial"/>
-                <w:sz w:val="18"/>
-                <w:szCs w:val="18"/>
-              </w:rPr>
-              <w:t>periode plaatsnemen van 2 weken en wordt er niet aan de te ontwikkelen web app gewerkt.</w:t>
+              <w:t xml:space="preserve"> week van het project zal er een vakantieperiode plaatsnemen van 2 weken en wordt er niet aan de te ontwikkelen web app gewerkt.</w:t>
             </w:r>
           </w:p>
           <w:p>
@@ -835,23 +749,7 @@
                 <w:sz w:val="18"/>
                 <w:szCs w:val="18"/>
               </w:rPr>
-              <w:t>Wij hanteren een speciale prijs voor deze opdracht</w:t>
-            </w:r>
-            <w:r>
-              <w:rPr>
-                <w:rFonts w:ascii="Arial" w:hAnsi="Arial" w:cs="Arial"/>
-                <w:sz w:val="18"/>
-                <w:szCs w:val="18"/>
-              </w:rPr>
-              <w:t xml:space="preserve"> omdat de opdrachtgever (Peter van der Krift) de vader is van Menno van der Krift (één van de projectleden)</w:t>
-            </w:r>
-            <w:r>
-              <w:rPr>
-                <w:rFonts w:ascii="Arial" w:hAnsi="Arial" w:cs="Arial"/>
-                <w:sz w:val="18"/>
-                <w:szCs w:val="18"/>
-              </w:rPr>
-              <w:t>. We werken met 2 personen en bieden een korting van 50% aan waardoor er maar voor één persoon uurloon in rekening gebracht wordt. Dit komt dan uit op de onderstaande som:</w:t>
+              <w:t>Wij hanteren een speciale prijs voor deze opdracht omdat de opdrachtgever (Peter van der Krift) de vader is van Menno van der Krift (één van de projectleden). We werken met 2 personen en bieden een korting van 50% aan waardoor er maar voor één persoon uurloon in rekening gebracht wordt. Dit komt dan uit op de onderstaande som:</w:t>
             </w:r>
           </w:p>
           <w:p>
@@ -1010,25 +908,7 @@
                 <w:sz w:val="18"/>
                 <w:szCs w:val="18"/>
               </w:rPr>
-              <w:t xml:space="preserve">Uur </w:t>
-            </w:r>
-            <w:r>
-              <w:rPr>
-                <w:rFonts w:ascii="Arial" w:hAnsi="Arial" w:cs="Arial"/>
-                <w:sz w:val="18"/>
-                <w:szCs w:val="18"/>
-              </w:rPr>
-              <w:t>prijs: €</w:t>
-            </w:r>
-            <w:bookmarkStart w:id="0" w:name="_GoBack"/>
-            <w:bookmarkEnd w:id="0"/>
-            <w:r>
-              <w:rPr>
-                <w:rFonts w:ascii="Arial" w:hAnsi="Arial" w:cs="Arial"/>
-                <w:sz w:val="18"/>
-                <w:szCs w:val="18"/>
-              </w:rPr>
-              <w:t>70</w:t>
+              <w:t>Uur prijs: €70</w:t>
             </w:r>
             <w:proofErr w:type="gramStart"/>
             <w:r>
@@ -1159,23 +1039,7 @@
                 <w:sz w:val="18"/>
                 <w:szCs w:val="18"/>
               </w:rPr>
-              <w:t xml:space="preserve">De geldigheidsduur van deze offerte is tot en met 11-05-2016. U </w:t>
-            </w:r>
-            <w:r>
-              <w:rPr>
-                <w:rFonts w:ascii="Arial" w:hAnsi="Arial" w:cs="Arial"/>
-                <w:sz w:val="18"/>
-                <w:szCs w:val="18"/>
-              </w:rPr>
-              <w:t>hebt</w:t>
-            </w:r>
-            <w:r>
-              <w:rPr>
-                <w:rFonts w:ascii="Arial" w:hAnsi="Arial" w:cs="Arial"/>
-                <w:sz w:val="18"/>
-                <w:szCs w:val="18"/>
-              </w:rPr>
-              <w:t xml:space="preserve"> tot dan om deze offerte te accepteren zodat we de werkzaamheden kunnen starten. Mocht u vragen hebben bent u altijd vrij om contact met ons op te nemen.</w:t>
+              <w:t>De geldigheidsduur van deze offerte is tot en met 11-05-2016. U hebt tot dan om deze offerte te accepteren zodat we de werkzaamheden kunnen starten. Mocht u vragen hebben bent u altijd vrij om contact met ons op te nemen.</w:t>
             </w:r>
           </w:p>
           <w:p>
@@ -1378,15 +1242,7 @@
           <w:szCs w:val="18"/>
         </w:rPr>
         <w:tab/>
-        <w:t>:</w:t>
-      </w:r>
-      <w:r>
-        <w:rPr>
-          <w:rFonts w:ascii="Arial" w:hAnsi="Arial" w:cs="Arial"/>
-          <w:sz w:val="18"/>
-          <w:szCs w:val="18"/>
-        </w:rPr>
-        <w:t xml:space="preserve"> Menno van der Krift</w:t>
+        <w:t>: Menno van der Krift</w:t>
       </w:r>
       <w:r>
         <w:rPr>
@@ -1404,15 +1260,7 @@
           <w:szCs w:val="18"/>
         </w:rPr>
         <w:tab/>
-        <w:t>:</w:t>
-      </w:r>
-      <w:r>
-        <w:rPr>
-          <w:rFonts w:ascii="Arial" w:hAnsi="Arial" w:cs="Arial"/>
-          <w:sz w:val="18"/>
-          <w:szCs w:val="18"/>
-        </w:rPr>
-        <w:t xml:space="preserve"> Peter van der Krift</w:t>
+        <w:t>: Peter van der Krift</w:t>
       </w:r>
     </w:p>
     <w:p>
@@ -1444,15 +1292,7 @@
           <w:szCs w:val="18"/>
         </w:rPr>
         <w:tab/>
-        <w:t>:</w:t>
-      </w:r>
-      <w:r>
-        <w:rPr>
-          <w:rFonts w:ascii="Arial" w:hAnsi="Arial" w:cs="Arial"/>
-          <w:sz w:val="18"/>
-          <w:szCs w:val="18"/>
-        </w:rPr>
-        <w:t xml:space="preserve"> Breda</w:t>
+        <w:t>: Breda</w:t>
       </w:r>
       <w:r>
         <w:rPr>
@@ -1470,15 +1310,7 @@
           <w:szCs w:val="18"/>
         </w:rPr>
         <w:tab/>
-        <w:t>:</w:t>
-      </w:r>
-      <w:r>
-        <w:rPr>
-          <w:rFonts w:ascii="Arial" w:hAnsi="Arial" w:cs="Arial"/>
-          <w:sz w:val="18"/>
-          <w:szCs w:val="18"/>
-        </w:rPr>
-        <w:t xml:space="preserve"> Particulier</w:t>
+        <w:t>: Particulier</w:t>
       </w:r>
     </w:p>
     <w:p>
@@ -1510,15 +1342,7 @@
           <w:szCs w:val="18"/>
         </w:rPr>
         <w:tab/>
-        <w:t>:</w:t>
-      </w:r>
-      <w:r>
-        <w:rPr>
-          <w:rFonts w:ascii="Arial" w:hAnsi="Arial" w:cs="Arial"/>
-          <w:sz w:val="18"/>
-          <w:szCs w:val="18"/>
-        </w:rPr>
-        <w:t xml:space="preserve"> </w:t>
+        <w:t xml:space="preserve">: </w:t>
       </w:r>
     </w:p>
     <w:p>
@@ -1545,23 +1369,16 @@
           <w:szCs w:val="18"/>
         </w:rPr>
         <w:tab/>
-        <w:t>:</w:t>
-      </w:r>
-      <w:r>
-        <w:rPr>
-          <w:rFonts w:ascii="Arial" w:hAnsi="Arial" w:cs="Arial"/>
-          <w:sz w:val="18"/>
-          <w:szCs w:val="18"/>
-        </w:rPr>
-        <w:t xml:space="preserve"> Breda</w:t>
+        <w:t>: Breda</w:t>
       </w:r>
     </w:p>
+    <w:p/>
     <w:sectPr>
-      <w:headerReference w:type="first" r:id="rId9"/>
+      <w:headerReference w:type="default" r:id="rId9"/>
+      <w:footerReference w:type="default" r:id="rId10"/>
       <w:pgSz w:w="11906" w:h="16838"/>
       <w:pgMar w:top="1417" w:right="1417" w:bottom="1417" w:left="1417" w:header="708" w:footer="708" w:gutter="0"/>
       <w:cols w:space="708"/>
-      <w:titlePg/>
       <w:docGrid w:linePitch="360"/>
     </w:sectPr>
   </w:body>
@@ -1593,6 +1410,114 @@
 </w:endnotes>
 </file>
 
+<file path=word/footer1.xml><?xml version="1.0" encoding="utf-8"?>
+<w:ftr xmlns:wpc="http://schemas.microsoft.com/office/word/2010/wordprocessingCanvas" xmlns:mc="http://schemas.openxmlformats.org/markup-compatibility/2006" xmlns:o="urn:schemas-microsoft-com:office:office" xmlns:r="http://schemas.openxmlformats.org/officeDocument/2006/relationships" xmlns:m="http://schemas.openxmlformats.org/officeDocument/2006/math" xmlns:v="urn:schemas-microsoft-com:vml" xmlns:wp14="http://schemas.microsoft.com/office/word/2010/wordprocessingDrawing" xmlns:wp="http://schemas.openxmlformats.org/drawingml/2006/wordprocessingDrawing" xmlns:w10="urn:schemas-microsoft-com:office:word" xmlns:w="http://schemas.openxmlformats.org/wordprocessingml/2006/main" xmlns:w14="http://schemas.microsoft.com/office/word/2010/wordml" xmlns:wpg="http://schemas.microsoft.com/office/word/2010/wordprocessingGroup" xmlns:wpi="http://schemas.microsoft.com/office/word/2010/wordprocessingInk" xmlns:wne="http://schemas.microsoft.com/office/word/2006/wordml" xmlns:wps="http://schemas.microsoft.com/office/word/2010/wordprocessingShape" mc:Ignorable="w14 wp14">
+  <w:p>
+    <w:pPr>
+      <w:pStyle w:val="Voettekst"/>
+    </w:pPr>
+    <w:r>
+      <w:rPr>
+        <w:noProof/>
+        <w:lang w:eastAsia="nl-NL"/>
+      </w:rPr>
+      <w:drawing>
+        <wp:anchor distT="0" distB="0" distL="114300" distR="114300" simplePos="0" relativeHeight="251658240" behindDoc="0" locked="0" layoutInCell="1" allowOverlap="1" wp14:anchorId="0C5AAC45" wp14:editId="0D8F7FE0">
+          <wp:simplePos x="0" y="0"/>
+          <wp:positionH relativeFrom="column">
+            <wp:posOffset>3568065</wp:posOffset>
+          </wp:positionH>
+          <wp:positionV relativeFrom="paragraph">
+            <wp:posOffset>-207717</wp:posOffset>
+          </wp:positionV>
+          <wp:extent cx="2579370" cy="1155700"/>
+          <wp:effectExtent l="0" t="0" r="0" b="0"/>
+          <wp:wrapNone/>
+          <wp:docPr id="4" name="Afbeelding 4" descr="C:\Users\Menno\Downloads\cooltext176421591319177.png"/>
+          <wp:cNvGraphicFramePr>
+            <a:graphicFrameLocks xmlns:a="http://schemas.openxmlformats.org/drawingml/2006/main" noChangeAspect="1"/>
+          </wp:cNvGraphicFramePr>
+          <a:graphic xmlns:a="http://schemas.openxmlformats.org/drawingml/2006/main">
+            <a:graphicData uri="http://schemas.openxmlformats.org/drawingml/2006/picture">
+              <pic:pic xmlns:pic="http://schemas.openxmlformats.org/drawingml/2006/picture">
+                <pic:nvPicPr>
+                  <pic:cNvPr id="0" name="Picture 1" descr="C:\Users\Menno\Downloads\cooltext176421591319177.png"/>
+                  <pic:cNvPicPr>
+                    <a:picLocks noChangeAspect="1" noChangeArrowheads="1"/>
+                  </pic:cNvPicPr>
+                </pic:nvPicPr>
+                <pic:blipFill>
+                  <a:blip r:embed="rId1">
+                    <a:extLst>
+                      <a:ext uri="{28A0092B-C50C-407E-A947-70E740481C1C}">
+                        <a14:useLocalDpi xmlns:a14="http://schemas.microsoft.com/office/drawing/2010/main" val="0"/>
+                      </a:ext>
+                    </a:extLst>
+                  </a:blip>
+                  <a:srcRect/>
+                  <a:stretch>
+                    <a:fillRect/>
+                  </a:stretch>
+                </pic:blipFill>
+                <pic:spPr bwMode="auto">
+                  <a:xfrm>
+                    <a:off x="0" y="0"/>
+                    <a:ext cx="2579370" cy="1155700"/>
+                  </a:xfrm>
+                  <a:prstGeom prst="rect">
+                    <a:avLst/>
+                  </a:prstGeom>
+                  <a:noFill/>
+                  <a:ln>
+                    <a:noFill/>
+                  </a:ln>
+                </pic:spPr>
+              </pic:pic>
+            </a:graphicData>
+          </a:graphic>
+          <wp14:sizeRelH relativeFrom="page">
+            <wp14:pctWidth>0</wp14:pctWidth>
+          </wp14:sizeRelH>
+          <wp14:sizeRelV relativeFrom="page">
+            <wp14:pctHeight>0</wp14:pctHeight>
+          </wp14:sizeRelV>
+        </wp:anchor>
+      </w:drawing>
+    </w:r>
+    <w:r>
+      <w:t xml:space="preserve"> </w:t>
+    </w:r>
+    <w:r>
+      <w:t>Klas: RIO4-MED3B</w:t>
+    </w:r>
+  </w:p>
+  <w:p>
+    <w:pPr>
+      <w:pStyle w:val="Voettekst"/>
+    </w:pPr>
+    <w:r>
+      <w:t>Naam: Mike Oerlemans</w:t>
+    </w:r>
+  </w:p>
+  <w:p>
+    <w:pPr>
+      <w:pStyle w:val="Voettekst"/>
+    </w:pPr>
+    <w:r>
+      <w:t>Projectleden: Mike Oerlemans, Menno van der Krift</w:t>
+    </w:r>
+  </w:p>
+  <w:p>
+    <w:pPr>
+      <w:pStyle w:val="Voettekst"/>
+    </w:pPr>
+    <w:r>
+      <w:t>Datum: 11-04-2016</w:t>
+    </w:r>
+  </w:p>
+</w:ftr>
+</file>
+
 <file path=word/footnotes.xml><?xml version="1.0" encoding="utf-8"?>
 <w:footnotes xmlns:wpc="http://schemas.microsoft.com/office/word/2010/wordprocessingCanvas" xmlns:mc="http://schemas.openxmlformats.org/markup-compatibility/2006" xmlns:o="urn:schemas-microsoft-com:office:office" xmlns:r="http://schemas.openxmlformats.org/officeDocument/2006/relationships" xmlns:m="http://schemas.openxmlformats.org/officeDocument/2006/math" xmlns:v="urn:schemas-microsoft-com:vml" xmlns:wp14="http://schemas.microsoft.com/office/word/2010/wordprocessingDrawing" xmlns:wp="http://schemas.openxmlformats.org/drawingml/2006/wordprocessingDrawing" xmlns:w10="urn:schemas-microsoft-com:office:word" xmlns:w="http://schemas.openxmlformats.org/wordprocessingml/2006/main" xmlns:w14="http://schemas.microsoft.com/office/word/2010/wordml" xmlns:wpg="http://schemas.microsoft.com/office/word/2010/wordprocessingGroup" xmlns:wpi="http://schemas.microsoft.com/office/word/2010/wordprocessingInk" xmlns:wne="http://schemas.microsoft.com/office/word/2006/wordml" xmlns:wps="http://schemas.microsoft.com/office/word/2010/wordprocessingShape" mc:Ignorable="w14 wp14">
   <w:footnote w:type="separator" w:id="-1">
@@ -1623,18 +1548,9 @@
   <w:p>
     <w:pPr>
       <w:pStyle w:val="Titel"/>
-      <w:rPr>
-        <w:rFonts w:ascii="Arial" w:hAnsi="Arial" w:cs="Arial"/>
-        <w:sz w:val="18"/>
-        <w:szCs w:val="18"/>
-        <w:lang w:val="en-US"/>
-      </w:rPr>
     </w:pPr>
     <w:r>
-      <w:rPr>
-        <w:lang w:val="en-US"/>
-      </w:rPr>
-      <w:t>M&amp;M DEVELOPMENT</w:t>
+      <w:t>Offerte</w:t>
     </w:r>
   </w:p>
 </w:hdr>
@@ -1643,6 +1559,119 @@
 <file path=word/numbering.xml><?xml version="1.0" encoding="utf-8"?>
 <w:numbering xmlns:wpc="http://schemas.microsoft.com/office/word/2010/wordprocessingCanvas" xmlns:mc="http://schemas.openxmlformats.org/markup-compatibility/2006" xmlns:o="urn:schemas-microsoft-com:office:office" xmlns:r="http://schemas.openxmlformats.org/officeDocument/2006/relationships" xmlns:m="http://schemas.openxmlformats.org/officeDocument/2006/math" xmlns:v="urn:schemas-microsoft-com:vml" xmlns:wp14="http://schemas.microsoft.com/office/word/2010/wordprocessingDrawing" xmlns:wp="http://schemas.openxmlformats.org/drawingml/2006/wordprocessingDrawing" xmlns:w10="urn:schemas-microsoft-com:office:word" xmlns:w="http://schemas.openxmlformats.org/wordprocessingml/2006/main" xmlns:w14="http://schemas.microsoft.com/office/word/2010/wordml" xmlns:wpg="http://schemas.microsoft.com/office/word/2010/wordprocessingGroup" xmlns:wpi="http://schemas.microsoft.com/office/word/2010/wordprocessingInk" xmlns:wne="http://schemas.microsoft.com/office/word/2006/wordml" xmlns:wps="http://schemas.microsoft.com/office/word/2010/wordprocessingShape" mc:Ignorable="w14 wp14">
   <w:abstractNum w:abstractNumId="0">
+    <w:nsid w:val="72F31AD8"/>
+    <w:multiLevelType w:val="hybridMultilevel"/>
+    <w:tmpl w:val="3C88B0C4"/>
+    <w:lvl w:ilvl="0" w:tplc="04130001">
+      <w:start w:val="1"/>
+      <w:numFmt w:val="bullet"/>
+      <w:lvlText w:val=""/>
+      <w:lvlJc w:val="left"/>
+      <w:pPr>
+        <w:ind w:left="720" w:hanging="360"/>
+      </w:pPr>
+      <w:rPr>
+        <w:rFonts w:ascii="Symbol" w:hAnsi="Symbol" w:hint="default"/>
+      </w:rPr>
+    </w:lvl>
+    <w:lvl w:ilvl="1" w:tplc="04130003">
+      <w:start w:val="1"/>
+      <w:numFmt w:val="bullet"/>
+      <w:lvlText w:val="o"/>
+      <w:lvlJc w:val="left"/>
+      <w:pPr>
+        <w:ind w:left="1440" w:hanging="360"/>
+      </w:pPr>
+      <w:rPr>
+        <w:rFonts w:ascii="Courier New" w:hAnsi="Courier New" w:cs="Courier New" w:hint="default"/>
+      </w:rPr>
+    </w:lvl>
+    <w:lvl w:ilvl="2" w:tplc="04130005" w:tentative="1">
+      <w:start w:val="1"/>
+      <w:numFmt w:val="bullet"/>
+      <w:lvlText w:val=""/>
+      <w:lvlJc w:val="left"/>
+      <w:pPr>
+        <w:ind w:left="2160" w:hanging="360"/>
+      </w:pPr>
+      <w:rPr>
+        <w:rFonts w:ascii="Wingdings" w:hAnsi="Wingdings" w:hint="default"/>
+      </w:rPr>
+    </w:lvl>
+    <w:lvl w:ilvl="3" w:tplc="04130001" w:tentative="1">
+      <w:start w:val="1"/>
+      <w:numFmt w:val="bullet"/>
+      <w:lvlText w:val=""/>
+      <w:lvlJc w:val="left"/>
+      <w:pPr>
+        <w:ind w:left="2880" w:hanging="360"/>
+      </w:pPr>
+      <w:rPr>
+        <w:rFonts w:ascii="Symbol" w:hAnsi="Symbol" w:hint="default"/>
+      </w:rPr>
+    </w:lvl>
+    <w:lvl w:ilvl="4" w:tplc="04130003" w:tentative="1">
+      <w:start w:val="1"/>
+      <w:numFmt w:val="bullet"/>
+      <w:lvlText w:val="o"/>
+      <w:lvlJc w:val="left"/>
+      <w:pPr>
+        <w:ind w:left="3600" w:hanging="360"/>
+      </w:pPr>
+      <w:rPr>
+        <w:rFonts w:ascii="Courier New" w:hAnsi="Courier New" w:cs="Courier New" w:hint="default"/>
+      </w:rPr>
+    </w:lvl>
+    <w:lvl w:ilvl="5" w:tplc="04130005" w:tentative="1">
+      <w:start w:val="1"/>
+      <w:numFmt w:val="bullet"/>
+      <w:lvlText w:val=""/>
+      <w:lvlJc w:val="left"/>
+      <w:pPr>
+        <w:ind w:left="4320" w:hanging="360"/>
+      </w:pPr>
+      <w:rPr>
+        <w:rFonts w:ascii="Wingdings" w:hAnsi="Wingdings" w:hint="default"/>
+      </w:rPr>
+    </w:lvl>
+    <w:lvl w:ilvl="6" w:tplc="04130001" w:tentative="1">
+      <w:start w:val="1"/>
+      <w:numFmt w:val="bullet"/>
+      <w:lvlText w:val=""/>
+      <w:lvlJc w:val="left"/>
+      <w:pPr>
+        <w:ind w:left="5040" w:hanging="360"/>
+      </w:pPr>
+      <w:rPr>
+        <w:rFonts w:ascii="Symbol" w:hAnsi="Symbol" w:hint="default"/>
+      </w:rPr>
+    </w:lvl>
+    <w:lvl w:ilvl="7" w:tplc="04130003" w:tentative="1">
+      <w:start w:val="1"/>
+      <w:numFmt w:val="bullet"/>
+      <w:lvlText w:val="o"/>
+      <w:lvlJc w:val="left"/>
+      <w:pPr>
+        <w:ind w:left="5760" w:hanging="360"/>
+      </w:pPr>
+      <w:rPr>
+        <w:rFonts w:ascii="Courier New" w:hAnsi="Courier New" w:cs="Courier New" w:hint="default"/>
+      </w:rPr>
+    </w:lvl>
+    <w:lvl w:ilvl="8" w:tplc="04130005" w:tentative="1">
+      <w:start w:val="1"/>
+      <w:numFmt w:val="bullet"/>
+      <w:lvlText w:val=""/>
+      <w:lvlJc w:val="left"/>
+      <w:pPr>
+        <w:ind w:left="6480" w:hanging="360"/>
+      </w:pPr>
+      <w:rPr>
+        <w:rFonts w:ascii="Wingdings" w:hAnsi="Wingdings" w:hint="default"/>
+      </w:rPr>
+    </w:lvl>
+  </w:abstractNum>
+  <w:abstractNum w:abstractNumId="1">
     <w:nsid w:val="7FCE6245"/>
     <w:multiLevelType w:val="hybridMultilevel"/>
     <w:tmpl w:val="639E2F8A"/>
@@ -1757,6 +1786,9 @@
   <w:num w:numId="1">
     <w:abstractNumId w:val="0"/>
   </w:num>
+  <w:num w:numId="2">
+    <w:abstractNumId w:val="1"/>
+  </w:num>
 </w:numbering>
 </file>
 
@@ -1765,11 +1797,17 @@
   <w:docDefaults>
     <w:rPrDefault>
       <w:rPr>
-        <w:rFonts w:ascii="Calibri" w:eastAsia="Calibri" w:hAnsi="Calibri" w:cs="Times New Roman"/>
-        <w:lang w:val="nl-NL" w:eastAsia="nl-NL" w:bidi="ar-SA"/>
+        <w:rFonts w:asciiTheme="minorHAnsi" w:eastAsiaTheme="minorHAnsi" w:hAnsiTheme="minorHAnsi" w:cstheme="minorBidi"/>
+        <w:sz w:val="22"/>
+        <w:szCs w:val="22"/>
+        <w:lang w:val="nl-NL" w:eastAsia="en-US" w:bidi="ar-SA"/>
       </w:rPr>
     </w:rPrDefault>
-    <w:pPrDefault/>
+    <w:pPrDefault>
+      <w:pPr>
+        <w:spacing w:after="160" w:line="259" w:lineRule="auto"/>
+      </w:pPr>
+    </w:pPrDefault>
   </w:docDefaults>
   <w:latentStyles w:defLockedState="0" w:defUIPriority="99" w:defSemiHidden="1" w:defUnhideWhenUsed="1" w:defQFormat="0" w:count="267">
     <w:lsdException w:name="Normal" w:semiHidden="0" w:uiPriority="0" w:unhideWhenUsed="0" w:qFormat="1"/>
@@ -1797,7 +1835,7 @@
     <w:lsdException w:name="Subtitle" w:semiHidden="0" w:uiPriority="11" w:unhideWhenUsed="0" w:qFormat="1"/>
     <w:lsdException w:name="Strong" w:semiHidden="0" w:uiPriority="22" w:unhideWhenUsed="0" w:qFormat="1"/>
     <w:lsdException w:name="Emphasis" w:semiHidden="0" w:uiPriority="20" w:unhideWhenUsed="0" w:qFormat="1"/>
-    <w:lsdException w:name="Table Grid" w:semiHidden="0" w:uiPriority="59" w:unhideWhenUsed="0"/>
+    <w:lsdException w:name="Table Grid" w:semiHidden="0" w:uiPriority="39" w:unhideWhenUsed="0"/>
     <w:lsdException w:name="Placeholder Text" w:unhideWhenUsed="0"/>
     <w:lsdException w:name="No Spacing" w:semiHidden="0" w:uiPriority="1" w:unhideWhenUsed="0" w:qFormat="1"/>
     <w:lsdException w:name="Light Shading" w:semiHidden="0" w:uiPriority="60" w:unhideWhenUsed="0"/>
@@ -1913,38 +1951,6 @@
   <w:style w:type="paragraph" w:default="1" w:styleId="Standaard">
     <w:name w:val="Normal"/>
     <w:qFormat/>
-    <w:rsid w:val="005F7DE6"/>
-    <w:pPr>
-      <w:spacing w:after="200" w:line="276" w:lineRule="auto"/>
-    </w:pPr>
-    <w:rPr>
-      <w:sz w:val="22"/>
-      <w:szCs w:val="22"/>
-      <w:lang w:eastAsia="en-US"/>
-    </w:rPr>
-  </w:style>
-  <w:style w:type="paragraph" w:styleId="Kop1">
-    <w:name w:val="heading 1"/>
-    <w:basedOn w:val="Standaard"/>
-    <w:next w:val="Standaard"/>
-    <w:link w:val="Kop1Char"/>
-    <w:uiPriority w:val="9"/>
-    <w:qFormat/>
-    <w:rsid w:val="001C15F8"/>
-    <w:pPr>
-      <w:keepNext/>
-      <w:keepLines/>
-      <w:spacing w:before="480" w:after="0"/>
-      <w:outlineLvl w:val="0"/>
-    </w:pPr>
-    <w:rPr>
-      <w:rFonts w:asciiTheme="majorHAnsi" w:eastAsiaTheme="majorEastAsia" w:hAnsiTheme="majorHAnsi" w:cstheme="majorBidi"/>
-      <w:b/>
-      <w:bCs/>
-      <w:color w:val="2E74B5" w:themeColor="accent1" w:themeShade="BF"/>
-      <w:sz w:val="28"/>
-      <w:szCs w:val="28"/>
-    </w:rPr>
   </w:style>
   <w:style w:type="character" w:default="1" w:styleId="Standaardalinea-lettertype">
     <w:name w:val="Default Paragraph Font"/>
@@ -1973,51 +1979,13 @@
     <w:semiHidden/>
     <w:unhideWhenUsed/>
   </w:style>
-  <w:style w:type="paragraph" w:styleId="Titel">
-    <w:name w:val="Title"/>
-    <w:basedOn w:val="Standaard"/>
-    <w:next w:val="Standaard"/>
-    <w:link w:val="TitelChar"/>
-    <w:uiPriority w:val="10"/>
-    <w:qFormat/>
-    <w:rsid w:val="005C320D"/>
-    <w:pPr>
-      <w:spacing w:before="240" w:after="60"/>
-      <w:jc w:val="center"/>
-      <w:outlineLvl w:val="0"/>
-    </w:pPr>
-    <w:rPr>
-      <w:rFonts w:asciiTheme="majorHAnsi" w:eastAsiaTheme="majorEastAsia" w:hAnsiTheme="majorHAnsi" w:cstheme="majorBidi"/>
-      <w:b/>
-      <w:bCs/>
-      <w:kern w:val="28"/>
-      <w:sz w:val="32"/>
-      <w:szCs w:val="32"/>
-    </w:rPr>
-  </w:style>
-  <w:style w:type="character" w:customStyle="1" w:styleId="TitelChar">
-    <w:name w:val="Titel Char"/>
-    <w:basedOn w:val="Standaardalinea-lettertype"/>
-    <w:link w:val="Titel"/>
-    <w:uiPriority w:val="10"/>
-    <w:rsid w:val="005C320D"/>
-    <w:rPr>
-      <w:rFonts w:asciiTheme="majorHAnsi" w:eastAsiaTheme="majorEastAsia" w:hAnsiTheme="majorHAnsi" w:cstheme="majorBidi"/>
-      <w:b/>
-      <w:bCs/>
-      <w:kern w:val="28"/>
-      <w:sz w:val="32"/>
-      <w:szCs w:val="32"/>
-      <w:lang w:eastAsia="en-US"/>
-    </w:rPr>
-  </w:style>
   <w:style w:type="paragraph" w:styleId="Koptekst">
     <w:name w:val="header"/>
     <w:basedOn w:val="Standaard"/>
     <w:link w:val="KoptekstChar"/>
     <w:uiPriority w:val="99"/>
     <w:unhideWhenUsed/>
-    <w:rsid w:val="00210F47"/>
+    <w:rsid w:val="00C41825"/>
     <w:pPr>
       <w:tabs>
         <w:tab w:val="center" w:pos="4536"/>
@@ -2031,12 +1999,7 @@
     <w:basedOn w:val="Standaardalinea-lettertype"/>
     <w:link w:val="Koptekst"/>
     <w:uiPriority w:val="99"/>
-    <w:rsid w:val="00210F47"/>
-    <w:rPr>
-      <w:sz w:val="22"/>
-      <w:szCs w:val="22"/>
-      <w:lang w:eastAsia="en-US"/>
-    </w:rPr>
+    <w:rsid w:val="00C41825"/>
   </w:style>
   <w:style w:type="paragraph" w:styleId="Voettekst">
     <w:name w:val="footer"/>
@@ -2044,7 +2007,7 @@
     <w:link w:val="VoettekstChar"/>
     <w:uiPriority w:val="99"/>
     <w:unhideWhenUsed/>
-    <w:rsid w:val="00210F47"/>
+    <w:rsid w:val="00C41825"/>
     <w:pPr>
       <w:tabs>
         <w:tab w:val="center" w:pos="4536"/>
@@ -2058,27 +2021,86 @@
     <w:basedOn w:val="Standaardalinea-lettertype"/>
     <w:link w:val="Voettekst"/>
     <w:uiPriority w:val="99"/>
-    <w:rsid w:val="00210F47"/>
+    <w:rsid w:val="00C41825"/>
+  </w:style>
+  <w:style w:type="paragraph" w:styleId="Titel">
+    <w:name w:val="Title"/>
+    <w:basedOn w:val="Standaard"/>
+    <w:next w:val="Standaard"/>
+    <w:link w:val="TitelChar"/>
+    <w:uiPriority w:val="10"/>
+    <w:qFormat/>
+    <w:rsid w:val="00C41825"/>
+    <w:pPr>
+      <w:pBdr>
+        <w:bottom w:val="single" w:sz="8" w:space="4" w:color="5B9BD5" w:themeColor="accent1"/>
+      </w:pBdr>
+      <w:spacing w:after="300" w:line="240" w:lineRule="auto"/>
+      <w:contextualSpacing/>
+    </w:pPr>
     <w:rPr>
-      <w:sz w:val="22"/>
-      <w:szCs w:val="22"/>
-      <w:lang w:eastAsia="en-US"/>
+      <w:rFonts w:asciiTheme="majorHAnsi" w:eastAsiaTheme="majorEastAsia" w:hAnsiTheme="majorHAnsi" w:cstheme="majorBidi"/>
+      <w:color w:val="323E4F" w:themeColor="text2" w:themeShade="BF"/>
+      <w:spacing w:val="5"/>
+      <w:kern w:val="28"/>
+      <w:sz w:val="52"/>
+      <w:szCs w:val="52"/>
     </w:rPr>
   </w:style>
-  <w:style w:type="character" w:customStyle="1" w:styleId="Kop1Char">
-    <w:name w:val="Kop 1 Char"/>
+  <w:style w:type="character" w:customStyle="1" w:styleId="TitelChar">
+    <w:name w:val="Titel Char"/>
     <w:basedOn w:val="Standaardalinea-lettertype"/>
-    <w:link w:val="Kop1"/>
-    <w:uiPriority w:val="9"/>
-    <w:rsid w:val="001C15F8"/>
+    <w:link w:val="Titel"/>
+    <w:uiPriority w:val="10"/>
+    <w:rsid w:val="00C41825"/>
     <w:rPr>
       <w:rFonts w:asciiTheme="majorHAnsi" w:eastAsiaTheme="majorEastAsia" w:hAnsiTheme="majorHAnsi" w:cstheme="majorBidi"/>
-      <w:b/>
-      <w:bCs/>
-      <w:color w:val="2E74B5" w:themeColor="accent1" w:themeShade="BF"/>
-      <w:sz w:val="28"/>
-      <w:szCs w:val="28"/>
-      <w:lang w:eastAsia="en-US"/>
+      <w:color w:val="323E4F" w:themeColor="text2" w:themeShade="BF"/>
+      <w:spacing w:val="5"/>
+      <w:kern w:val="28"/>
+      <w:sz w:val="52"/>
+      <w:szCs w:val="52"/>
+    </w:rPr>
+  </w:style>
+  <w:style w:type="paragraph" w:styleId="Lijstalinea">
+    <w:name w:val="List Paragraph"/>
+    <w:basedOn w:val="Standaard"/>
+    <w:uiPriority w:val="34"/>
+    <w:qFormat/>
+    <w:rsid w:val="006742E0"/>
+    <w:pPr>
+      <w:ind w:left="720"/>
+      <w:contextualSpacing/>
+    </w:pPr>
+  </w:style>
+  <w:style w:type="paragraph" w:styleId="Ballontekst">
+    <w:name w:val="Balloon Text"/>
+    <w:basedOn w:val="Standaard"/>
+    <w:link w:val="BallontekstChar"/>
+    <w:uiPriority w:val="99"/>
+    <w:semiHidden/>
+    <w:unhideWhenUsed/>
+    <w:rsid w:val="006742E0"/>
+    <w:pPr>
+      <w:spacing w:after="0" w:line="240" w:lineRule="auto"/>
+    </w:pPr>
+    <w:rPr>
+      <w:rFonts w:ascii="Tahoma" w:hAnsi="Tahoma" w:cs="Tahoma"/>
+      <w:sz w:val="16"/>
+      <w:szCs w:val="16"/>
+    </w:rPr>
+  </w:style>
+  <w:style w:type="character" w:customStyle="1" w:styleId="BallontekstChar">
+    <w:name w:val="Ballontekst Char"/>
+    <w:basedOn w:val="Standaardalinea-lettertype"/>
+    <w:link w:val="Ballontekst"/>
+    <w:uiPriority w:val="99"/>
+    <w:semiHidden/>
+    <w:rsid w:val="006742E0"/>
+    <w:rPr>
+      <w:rFonts w:ascii="Tahoma" w:hAnsi="Tahoma" w:cs="Tahoma"/>
+      <w:sz w:val="16"/>
+      <w:szCs w:val="16"/>
     </w:rPr>
   </w:style>
 </w:styles>
@@ -2089,11 +2111,17 @@
   <w:docDefaults>
     <w:rPrDefault>
       <w:rPr>
-        <w:rFonts w:ascii="Calibri" w:eastAsia="Calibri" w:hAnsi="Calibri" w:cs="Times New Roman"/>
-        <w:lang w:val="nl-NL" w:eastAsia="nl-NL" w:bidi="ar-SA"/>
+        <w:rFonts w:asciiTheme="minorHAnsi" w:eastAsiaTheme="minorHAnsi" w:hAnsiTheme="minorHAnsi" w:cstheme="minorBidi"/>
+        <w:sz w:val="22"/>
+        <w:szCs w:val="22"/>
+        <w:lang w:val="nl-NL" w:eastAsia="en-US" w:bidi="ar-SA"/>
       </w:rPr>
     </w:rPrDefault>
-    <w:pPrDefault/>
+    <w:pPrDefault>
+      <w:pPr>
+        <w:spacing w:after="160" w:line="259" w:lineRule="auto"/>
+      </w:pPr>
+    </w:pPrDefault>
   </w:docDefaults>
   <w:latentStyles w:defLockedState="0" w:defUIPriority="99" w:defSemiHidden="1" w:defUnhideWhenUsed="1" w:defQFormat="0" w:count="267">
     <w:lsdException w:name="Normal" w:semiHidden="0" w:uiPriority="0" w:unhideWhenUsed="0" w:qFormat="1"/>
@@ -2121,7 +2149,7 @@
     <w:lsdException w:name="Subtitle" w:semiHidden="0" w:uiPriority="11" w:unhideWhenUsed="0" w:qFormat="1"/>
     <w:lsdException w:name="Strong" w:semiHidden="0" w:uiPriority="22" w:unhideWhenUsed="0" w:qFormat="1"/>
     <w:lsdException w:name="Emphasis" w:semiHidden="0" w:uiPriority="20" w:unhideWhenUsed="0" w:qFormat="1"/>
-    <w:lsdException w:name="Table Grid" w:semiHidden="0" w:uiPriority="59" w:unhideWhenUsed="0"/>
+    <w:lsdException w:name="Table Grid" w:semiHidden="0" w:uiPriority="39" w:unhideWhenUsed="0"/>
     <w:lsdException w:name="Placeholder Text" w:unhideWhenUsed="0"/>
     <w:lsdException w:name="No Spacing" w:semiHidden="0" w:uiPriority="1" w:unhideWhenUsed="0" w:qFormat="1"/>
     <w:lsdException w:name="Light Shading" w:semiHidden="0" w:uiPriority="60" w:unhideWhenUsed="0"/>
@@ -2237,38 +2265,6 @@
   <w:style w:type="paragraph" w:default="1" w:styleId="Standaard">
     <w:name w:val="Normal"/>
     <w:qFormat/>
-    <w:rsid w:val="005F7DE6"/>
-    <w:pPr>
-      <w:spacing w:after="200" w:line="276" w:lineRule="auto"/>
-    </w:pPr>
-    <w:rPr>
-      <w:sz w:val="22"/>
-      <w:szCs w:val="22"/>
-      <w:lang w:eastAsia="en-US"/>
-    </w:rPr>
-  </w:style>
-  <w:style w:type="paragraph" w:styleId="Kop1">
-    <w:name w:val="heading 1"/>
-    <w:basedOn w:val="Standaard"/>
-    <w:next w:val="Standaard"/>
-    <w:link w:val="Kop1Char"/>
-    <w:uiPriority w:val="9"/>
-    <w:qFormat/>
-    <w:rsid w:val="001C15F8"/>
-    <w:pPr>
-      <w:keepNext/>
-      <w:keepLines/>
-      <w:spacing w:before="480" w:after="0"/>
-      <w:outlineLvl w:val="0"/>
-    </w:pPr>
-    <w:rPr>
-      <w:rFonts w:asciiTheme="majorHAnsi" w:eastAsiaTheme="majorEastAsia" w:hAnsiTheme="majorHAnsi" w:cstheme="majorBidi"/>
-      <w:b/>
-      <w:bCs/>
-      <w:color w:val="2E74B5" w:themeColor="accent1" w:themeShade="BF"/>
-      <w:sz w:val="28"/>
-      <w:szCs w:val="28"/>
-    </w:rPr>
   </w:style>
   <w:style w:type="character" w:default="1" w:styleId="Standaardalinea-lettertype">
     <w:name w:val="Default Paragraph Font"/>
@@ -2297,51 +2293,13 @@
     <w:semiHidden/>
     <w:unhideWhenUsed/>
   </w:style>
-  <w:style w:type="paragraph" w:styleId="Titel">
-    <w:name w:val="Title"/>
-    <w:basedOn w:val="Standaard"/>
-    <w:next w:val="Standaard"/>
-    <w:link w:val="TitelChar"/>
-    <w:uiPriority w:val="10"/>
-    <w:qFormat/>
-    <w:rsid w:val="005C320D"/>
-    <w:pPr>
-      <w:spacing w:before="240" w:after="60"/>
-      <w:jc w:val="center"/>
-      <w:outlineLvl w:val="0"/>
-    </w:pPr>
-    <w:rPr>
-      <w:rFonts w:asciiTheme="majorHAnsi" w:eastAsiaTheme="majorEastAsia" w:hAnsiTheme="majorHAnsi" w:cstheme="majorBidi"/>
-      <w:b/>
-      <w:bCs/>
-      <w:kern w:val="28"/>
-      <w:sz w:val="32"/>
-      <w:szCs w:val="32"/>
-    </w:rPr>
-  </w:style>
-  <w:style w:type="character" w:customStyle="1" w:styleId="TitelChar">
-    <w:name w:val="Titel Char"/>
-    <w:basedOn w:val="Standaardalinea-lettertype"/>
-    <w:link w:val="Titel"/>
-    <w:uiPriority w:val="10"/>
-    <w:rsid w:val="005C320D"/>
-    <w:rPr>
-      <w:rFonts w:asciiTheme="majorHAnsi" w:eastAsiaTheme="majorEastAsia" w:hAnsiTheme="majorHAnsi" w:cstheme="majorBidi"/>
-      <w:b/>
-      <w:bCs/>
-      <w:kern w:val="28"/>
-      <w:sz w:val="32"/>
-      <w:szCs w:val="32"/>
-      <w:lang w:eastAsia="en-US"/>
-    </w:rPr>
-  </w:style>
   <w:style w:type="paragraph" w:styleId="Koptekst">
     <w:name w:val="header"/>
     <w:basedOn w:val="Standaard"/>
     <w:link w:val="KoptekstChar"/>
     <w:uiPriority w:val="99"/>
     <w:unhideWhenUsed/>
-    <w:rsid w:val="00210F47"/>
+    <w:rsid w:val="00C41825"/>
     <w:pPr>
       <w:tabs>
         <w:tab w:val="center" w:pos="4536"/>
@@ -2355,12 +2313,7 @@
     <w:basedOn w:val="Standaardalinea-lettertype"/>
     <w:link w:val="Koptekst"/>
     <w:uiPriority w:val="99"/>
-    <w:rsid w:val="00210F47"/>
-    <w:rPr>
-      <w:sz w:val="22"/>
-      <w:szCs w:val="22"/>
-      <w:lang w:eastAsia="en-US"/>
-    </w:rPr>
+    <w:rsid w:val="00C41825"/>
   </w:style>
   <w:style w:type="paragraph" w:styleId="Voettekst">
     <w:name w:val="footer"/>
@@ -2368,7 +2321,7 @@
     <w:link w:val="VoettekstChar"/>
     <w:uiPriority w:val="99"/>
     <w:unhideWhenUsed/>
-    <w:rsid w:val="00210F47"/>
+    <w:rsid w:val="00C41825"/>
     <w:pPr>
       <w:tabs>
         <w:tab w:val="center" w:pos="4536"/>
@@ -2382,36 +2335,95 @@
     <w:basedOn w:val="Standaardalinea-lettertype"/>
     <w:link w:val="Voettekst"/>
     <w:uiPriority w:val="99"/>
-    <w:rsid w:val="00210F47"/>
+    <w:rsid w:val="00C41825"/>
+  </w:style>
+  <w:style w:type="paragraph" w:styleId="Titel">
+    <w:name w:val="Title"/>
+    <w:basedOn w:val="Standaard"/>
+    <w:next w:val="Standaard"/>
+    <w:link w:val="TitelChar"/>
+    <w:uiPriority w:val="10"/>
+    <w:qFormat/>
+    <w:rsid w:val="00C41825"/>
+    <w:pPr>
+      <w:pBdr>
+        <w:bottom w:val="single" w:sz="8" w:space="4" w:color="5B9BD5" w:themeColor="accent1"/>
+      </w:pBdr>
+      <w:spacing w:after="300" w:line="240" w:lineRule="auto"/>
+      <w:contextualSpacing/>
+    </w:pPr>
     <w:rPr>
-      <w:sz w:val="22"/>
-      <w:szCs w:val="22"/>
-      <w:lang w:eastAsia="en-US"/>
+      <w:rFonts w:asciiTheme="majorHAnsi" w:eastAsiaTheme="majorEastAsia" w:hAnsiTheme="majorHAnsi" w:cstheme="majorBidi"/>
+      <w:color w:val="323E4F" w:themeColor="text2" w:themeShade="BF"/>
+      <w:spacing w:val="5"/>
+      <w:kern w:val="28"/>
+      <w:sz w:val="52"/>
+      <w:szCs w:val="52"/>
     </w:rPr>
   </w:style>
-  <w:style w:type="character" w:customStyle="1" w:styleId="Kop1Char">
-    <w:name w:val="Kop 1 Char"/>
+  <w:style w:type="character" w:customStyle="1" w:styleId="TitelChar">
+    <w:name w:val="Titel Char"/>
     <w:basedOn w:val="Standaardalinea-lettertype"/>
-    <w:link w:val="Kop1"/>
-    <w:uiPriority w:val="9"/>
-    <w:rsid w:val="001C15F8"/>
+    <w:link w:val="Titel"/>
+    <w:uiPriority w:val="10"/>
+    <w:rsid w:val="00C41825"/>
     <w:rPr>
       <w:rFonts w:asciiTheme="majorHAnsi" w:eastAsiaTheme="majorEastAsia" w:hAnsiTheme="majorHAnsi" w:cstheme="majorBidi"/>
-      <w:b/>
-      <w:bCs/>
-      <w:color w:val="2E74B5" w:themeColor="accent1" w:themeShade="BF"/>
-      <w:sz w:val="28"/>
-      <w:szCs w:val="28"/>
-      <w:lang w:eastAsia="en-US"/>
+      <w:color w:val="323E4F" w:themeColor="text2" w:themeShade="BF"/>
+      <w:spacing w:val="5"/>
+      <w:kern w:val="28"/>
+      <w:sz w:val="52"/>
+      <w:szCs w:val="52"/>
+    </w:rPr>
+  </w:style>
+  <w:style w:type="paragraph" w:styleId="Lijstalinea">
+    <w:name w:val="List Paragraph"/>
+    <w:basedOn w:val="Standaard"/>
+    <w:uiPriority w:val="34"/>
+    <w:qFormat/>
+    <w:rsid w:val="006742E0"/>
+    <w:pPr>
+      <w:ind w:left="720"/>
+      <w:contextualSpacing/>
+    </w:pPr>
+  </w:style>
+  <w:style w:type="paragraph" w:styleId="Ballontekst">
+    <w:name w:val="Balloon Text"/>
+    <w:basedOn w:val="Standaard"/>
+    <w:link w:val="BallontekstChar"/>
+    <w:uiPriority w:val="99"/>
+    <w:semiHidden/>
+    <w:unhideWhenUsed/>
+    <w:rsid w:val="006742E0"/>
+    <w:pPr>
+      <w:spacing w:after="0" w:line="240" w:lineRule="auto"/>
+    </w:pPr>
+    <w:rPr>
+      <w:rFonts w:ascii="Tahoma" w:hAnsi="Tahoma" w:cs="Tahoma"/>
+      <w:sz w:val="16"/>
+      <w:szCs w:val="16"/>
+    </w:rPr>
+  </w:style>
+  <w:style w:type="character" w:customStyle="1" w:styleId="BallontekstChar">
+    <w:name w:val="Ballontekst Char"/>
+    <w:basedOn w:val="Standaardalinea-lettertype"/>
+    <w:link w:val="Ballontekst"/>
+    <w:uiPriority w:val="99"/>
+    <w:semiHidden/>
+    <w:rsid w:val="006742E0"/>
+    <w:rPr>
+      <w:rFonts w:ascii="Tahoma" w:hAnsi="Tahoma" w:cs="Tahoma"/>
+      <w:sz w:val="16"/>
+      <w:szCs w:val="16"/>
     </w:rPr>
   </w:style>
 </w:styles>
 </file>
 
 <file path=word/theme/theme1.xml><?xml version="1.0" encoding="utf-8"?>
-<a:theme xmlns:a="http://schemas.openxmlformats.org/drawingml/2006/main" name="Office Theme">
+<a:theme xmlns:a="http://schemas.openxmlformats.org/drawingml/2006/main" name="Kantoorthema">
   <a:themeElements>
-    <a:clrScheme name="Office">
+    <a:clrScheme name="Kantoor">
       <a:dk1>
         <a:sysClr val="windowText" lastClr="000000"/>
       </a:dk1>
@@ -2449,7 +2461,7 @@
         <a:srgbClr val="954F72"/>
       </a:folHlink>
     </a:clrScheme>
-    <a:fontScheme name="Office">
+    <a:fontScheme name="Kantoor">
       <a:majorFont>
         <a:latin typeface="Calibri Light" panose="020F0302020204030204"/>
         <a:ea typeface=""/>
@@ -2521,7 +2533,7 @@
         <a:font script="Geor" typeface="Sylfaen"/>
       </a:minorFont>
     </a:fontScheme>
-    <a:fmtScheme name="Office">
+    <a:fmtScheme name="Kantoor">
       <a:fillStyleLst>
         <a:solidFill>
           <a:schemeClr val="phClr"/>
@@ -2663,18 +2675,18 @@
   <a:extraClrSchemeLst/>
   <a:extLst>
     <a:ext uri="{05A4C25C-085E-4340-85A3-A5531E510DB2}">
-      <thm15:themeFamily xmlns="" xmlns:thm15="http://schemas.microsoft.com/office/thememl/2012/main" name="Office Theme" id="{62F939B6-93AF-4DB8-9C6B-D6C7DFDC589F}" vid="{4A3C46E8-61CC-4603-A589-7422A47A8E4A}"/>
+      <thm15:themeFamily xmlns:thm15="http://schemas.microsoft.com/office/thememl/2012/main" xmlns="" name="Office Theme" id="{62F939B6-93AF-4DB8-9C6B-D6C7DFDC589F}" vid="{4A3C46E8-61CC-4603-A589-7422A47A8E4A}"/>
     </a:ext>
   </a:extLst>
 </a:theme>
 </file>
 
 <file path=customXml/item1.xml><?xml version="1.0" encoding="utf-8"?>
-<b:Sources xmlns:b="http://schemas.openxmlformats.org/officeDocument/2006/bibliography" xmlns="http://schemas.openxmlformats.org/officeDocument/2006/bibliography" SelectedStyle="\APASixthEditionOfficeOnline.xsl" StyleName="APA" Version="6"/>
+<b:Sources xmlns:b="http://schemas.openxmlformats.org/officeDocument/2006/bibliography" xmlns="http://schemas.openxmlformats.org/officeDocument/2006/bibliography" SelectedStyle="\APA.XSL" StyleName="APA"/>
 </file>
 
 <file path=customXml/itemProps1.xml><?xml version="1.0" encoding="utf-8"?>
-<ds:datastoreItem xmlns:ds="http://schemas.openxmlformats.org/officeDocument/2006/customXml" ds:itemID="{B9DD2050-01BC-4DF3-B439-37F98EF74891}">
+<ds:datastoreItem xmlns:ds="http://schemas.openxmlformats.org/officeDocument/2006/customXml" ds:itemID="{4DCE5FF4-A603-4003-9A23-5EB48F79517D}">
   <ds:schemaRefs>
     <ds:schemaRef ds:uri="http://schemas.openxmlformats.org/officeDocument/2006/bibliography"/>
   </ds:schemaRefs>

</xml_diff>